<commit_message>
New code Frequency Correl Only Simu + MT180s
</commit_message>
<xml_diff>
--- a/MT180_2021/Finale régionale/texte/MT180s_1903_speech_bullet_point.docx
+++ b/MT180_2021/Finale régionale/texte/MT180s_1903_speech_bullet_point.docx
@@ -3,11 +3,17 @@
 <w:document xmlns:wpc="http://schemas.microsoft.com/office/word/2010/wordprocessingCanvas" xmlns:cx="http://schemas.microsoft.com/office/drawing/2014/chartex" xmlns:cx1="http://schemas.microsoft.com/office/drawing/2015/9/8/chartex" xmlns:cx2="http://schemas.microsoft.com/office/drawing/2015/10/21/chartex" xmlns:cx3="http://schemas.microsoft.com/office/drawing/2016/5/9/chartex" xmlns:cx4="http://schemas.microsoft.com/office/drawing/2016/5/10/chartex" xmlns:cx5="http://schemas.microsoft.com/office/drawing/2016/5/11/chartex" xmlns:cx6="http://schemas.microsoft.com/office/drawing/2016/5/12/chartex" xmlns:cx7="http://schemas.microsoft.com/office/drawing/2016/5/13/chartex" xmlns:cx8="http://schemas.microsoft.com/office/drawing/2016/5/14/chartex" xmlns:mc="http://schemas.openxmlformats.org/markup-compatibility/2006" xmlns:aink="http://schemas.microsoft.com/office/drawing/2016/ink" xmlns:am3d="http://schemas.microsoft.com/office/drawing/2017/model3d" xmlns:o="urn:schemas-microsoft-com:office:office" xmlns:r="http://schemas.openxmlformats.org/officeDocument/2006/relationships" xmlns:m="http://schemas.openxmlformats.org/officeDocument/2006/math" xmlns:v="urn:schemas-microsoft-com:vml" xmlns:wp14="http://schemas.microsoft.com/office/word/2010/wordprocessingDrawing" xmlns:wp="http://schemas.openxmlformats.org/drawingml/2006/wordprocessingDrawing" xmlns:w10="urn:schemas-microsoft-com:office:word" xmlns:w="http://schemas.openxmlformats.org/wordprocessingml/2006/main" xmlns:w14="http://schemas.microsoft.com/office/word/2010/wordml" xmlns:w15="http://schemas.microsoft.com/office/word/2012/wordml" xmlns:w16cex="http://schemas.microsoft.com/office/word/2018/wordml/cex" xmlns:w16cid="http://schemas.microsoft.com/office/word/2016/wordml/cid" xmlns:w16="http://schemas.microsoft.com/office/word/2018/wordml" xmlns:w16se="http://schemas.microsoft.com/office/word/2015/wordml/symex" xmlns:wpg="http://schemas.microsoft.com/office/word/2010/wordprocessingGroup" xmlns:wpi="http://schemas.microsoft.com/office/word/2010/wordprocessingInk" xmlns:wne="http://schemas.microsoft.com/office/word/2006/wordml" xmlns:wps="http://schemas.microsoft.com/office/word/2010/wordprocessingShape" mc:Ignorable="w14 w15 w16se w16cid w16 w16cex wp14">
   <w:body>
     <w:p>
+      <w:pPr>
+        <w:jc w:val="both"/>
+      </w:pPr>
       <w:r>
         <w:t>Ma thèse 180 s: Contenu du discours:</w:t>
       </w:r>
     </w:p>
     <w:p>
+      <w:pPr>
+        <w:jc w:val="both"/>
+      </w:pPr>
       <w:r>
         <w:t>Nous sommes un beau matin de 2030</w:t>
       </w:r>
@@ -19,6 +25,7 @@
           <w:ilvl w:val="0"/>
           <w:numId w:val="1"/>
         </w:numPr>
+        <w:jc w:val="both"/>
       </w:pPr>
       <w:r>
         <w:t xml:space="preserve">1 expérience d’esprit où on décrit un peu le monde du futur, </w:t>
@@ -39,6 +46,7 @@
           <w:ilvl w:val="1"/>
           <w:numId w:val="1"/>
         </w:numPr>
+        <w:jc w:val="both"/>
       </w:pPr>
       <w:r>
         <w:t>Montre connectée qui transmet les données de votre sommeil à votre médecin.</w:t>
@@ -51,6 +59,7 @@
           <w:ilvl w:val="1"/>
           <w:numId w:val="1"/>
         </w:numPr>
+        <w:jc w:val="both"/>
       </w:pPr>
       <w:proofErr w:type="spellStart"/>
       <w:r>
@@ -68,6 +77,7 @@
           <w:ilvl w:val="1"/>
           <w:numId w:val="1"/>
         </w:numPr>
+        <w:jc w:val="both"/>
       </w:pPr>
       <w:r>
         <w:t xml:space="preserve">Il est 9h votre chaussure vibre car votre agenda vous notifie que vous avez une réunion professionnelle de la plus haute importance et a appelé une voiture autonome qui vous attend en bas de chez vous. </w:t>
@@ -80,6 +90,7 @@
           <w:ilvl w:val="0"/>
           <w:numId w:val="1"/>
         </w:numPr>
+        <w:jc w:val="both"/>
       </w:pPr>
       <w:r>
         <w:t xml:space="preserve">Maintenant imaginez que </w:t>
@@ -95,6 +106,7 @@
           <w:ilvl w:val="1"/>
           <w:numId w:val="1"/>
         </w:numPr>
+        <w:jc w:val="both"/>
       </w:pPr>
       <w:r>
         <w:t xml:space="preserve"> Données médicales sont accessibles par votre assureur qui décide ou non en fonction de votre état de santé</w:t>
@@ -107,6 +119,7 @@
           <w:ilvl w:val="1"/>
           <w:numId w:val="1"/>
         </w:numPr>
+        <w:jc w:val="both"/>
       </w:pPr>
       <w:r>
         <w:t>Que les communications avec votre agenda connecté à propos de votre rdv professionnel de la plus haute importance soient interceptées par votre concurrent direct en affaire</w:t>
@@ -119,6 +132,7 @@
           <w:ilvl w:val="0"/>
           <w:numId w:val="1"/>
         </w:numPr>
+        <w:jc w:val="both"/>
       </w:pPr>
       <w:r>
         <w:t>Vous all</w:t>
@@ -197,6 +211,7 @@
           <w:ilvl w:val="0"/>
           <w:numId w:val="1"/>
         </w:numPr>
+        <w:jc w:val="both"/>
       </w:pPr>
       <w:r>
         <w:t xml:space="preserve">C’est pourquoi, dans mon travail de thèse, j’ai développé une technique qui permet de sécuriser ces communications. </w:t>
@@ -209,6 +224,7 @@
           <w:ilvl w:val="0"/>
           <w:numId w:val="1"/>
         </w:numPr>
+        <w:jc w:val="both"/>
       </w:pPr>
       <w:r>
         <w:t xml:space="preserve">Ondes se propagent partout --&gt; </w:t>
@@ -223,6 +239,9 @@
       </w:r>
     </w:p>
     <w:p>
+      <w:pPr>
+        <w:jc w:val="both"/>
+      </w:pPr>
       <w:r>
         <w:t xml:space="preserve">Signaux sont appelés dans le jargon des ondes </w:t>
       </w:r>
@@ -233,13 +252,27 @@
       <w:proofErr w:type="spellEnd"/>
     </w:p>
     <w:p>
+      <w:pPr>
+        <w:jc w:val="both"/>
+      </w:pPr>
       <w:r>
         <w:t xml:space="preserve">Ondes : on peut les voir comme des toutes petites balles magiques qui se propagent en ligne droite dans toutes les directions à vitesse folle et que rebondissent sur les obstacles qu’elles rencontrent. </w:t>
       </w:r>
     </w:p>
-    <w:p/>
-    <w:p/>
-    <w:p>
+    <w:p>
+      <w:pPr>
+        <w:jc w:val="both"/>
+      </w:pPr>
+    </w:p>
+    <w:p>
+      <w:pPr>
+        <w:jc w:val="both"/>
+      </w:pPr>
+    </w:p>
+    <w:p>
+      <w:pPr>
+        <w:jc w:val="both"/>
+      </w:pPr>
       <w:r>
         <w:t>Finalement, grâce à ma recherche, vous pourrez dormir sur vos deux oreilles et téléphoner en toute tranquillité à votre avocat</w:t>
       </w:r>
@@ -250,8 +283,15 @@
         <w:t xml:space="preserve">. </w:t>
       </w:r>
     </w:p>
-    <w:p/>
-    <w:p>
+    <w:p>
+      <w:pPr>
+        <w:jc w:val="both"/>
+      </w:pPr>
+    </w:p>
+    <w:p>
+      <w:pPr>
+        <w:jc w:val="both"/>
+      </w:pPr>
       <w:r>
         <w:t>Bullet points discours :</w:t>
       </w:r>
@@ -263,6 +303,7 @@
           <w:ilvl w:val="0"/>
           <w:numId w:val="2"/>
         </w:numPr>
+        <w:jc w:val="both"/>
       </w:pPr>
       <w:r>
         <w:t>Imaginez 2030</w:t>
@@ -275,6 +316,7 @@
           <w:ilvl w:val="0"/>
           <w:numId w:val="2"/>
         </w:numPr>
+        <w:jc w:val="both"/>
       </w:pPr>
       <w:r>
         <w:t xml:space="preserve">Montre connecté données médicales </w:t>
@@ -287,6 +329,7 @@
           <w:ilvl w:val="0"/>
           <w:numId w:val="2"/>
         </w:numPr>
+        <w:jc w:val="both"/>
       </w:pPr>
       <w:r>
         <w:t>Café</w:t>
@@ -299,6 +342,7 @@
           <w:ilvl w:val="0"/>
           <w:numId w:val="2"/>
         </w:numPr>
+        <w:jc w:val="both"/>
       </w:pPr>
       <w:r>
         <w:t>Rdv professionnel</w:t>
@@ -311,25 +355,22 @@
           <w:ilvl w:val="0"/>
           <w:numId w:val="2"/>
         </w:numPr>
-      </w:pPr>
-      <w:r>
-        <w:t xml:space="preserve">Vision non futuriste : 9 </w:t>
-      </w:r>
-      <w:proofErr w:type="spellStart"/>
-      <w:r>
-        <w:t>milliars</w:t>
-      </w:r>
-      <w:proofErr w:type="spellEnd"/>
-      <w:r>
-        <w:t xml:space="preserve"> d’</w:t>
-      </w:r>
-      <w:proofErr w:type="spellStart"/>
-      <w:r>
-        <w:t>obhects</w:t>
-      </w:r>
-      <w:proofErr w:type="spellEnd"/>
-      <w:r>
-        <w:t xml:space="preserve"> connectés aujourd’hui et 40-50 d’ici 2030. Question de la sécurité des communications sans fils est d’actualité</w:t>
+        <w:jc w:val="both"/>
+      </w:pPr>
+      <w:r>
+        <w:t>Vision non futuriste : 9 milliar</w:t>
+      </w:r>
+      <w:r>
+        <w:t>d</w:t>
+      </w:r>
+      <w:r>
+        <w:t>s d’ob</w:t>
+      </w:r>
+      <w:r>
+        <w:t>j</w:t>
+      </w:r>
+      <w:r>
+        <w:t>ets connectés aujourd’hui et 40-50 d’ici 2030. Question de la sécurité des communications sans fils est d’actualité</w:t>
       </w:r>
     </w:p>
     <w:p>
@@ -339,6 +380,7 @@
           <w:ilvl w:val="0"/>
           <w:numId w:val="2"/>
         </w:numPr>
+        <w:jc w:val="both"/>
       </w:pPr>
       <w:r>
         <w:t>Dans ma thèse développé une manière de sécuriser ces communications sans fils</w:t>
@@ -351,17 +393,25 @@
           <w:ilvl w:val="0"/>
           <w:numId w:val="2"/>
         </w:numPr>
-      </w:pPr>
-      <w:r>
-        <w:t xml:space="preserve">Ondes : propagent partout et donc sont </w:t>
-      </w:r>
-      <w:proofErr w:type="spellStart"/>
-      <w:r>
-        <w:t>interceptables</w:t>
-      </w:r>
-      <w:proofErr w:type="spellEnd"/>
-      <w:r>
-        <w:t xml:space="preserve"> partout, question de la sécurité se pose</w:t>
+        <w:jc w:val="both"/>
+      </w:pPr>
+      <w:r>
+        <w:t xml:space="preserve">Ondes : propagent partout et donc </w:t>
+      </w:r>
+      <w:r>
+        <w:t>peuvent être interceptées</w:t>
+      </w:r>
+      <w:r>
+        <w:t xml:space="preserve"> </w:t>
+      </w:r>
+      <w:r>
+        <w:t>à plusieurs endroit</w:t>
+      </w:r>
+      <w:r>
+        <w:t>, question de la sécurité se pose</w:t>
+      </w:r>
+      <w:r>
+        <w:t>. Peuvent être vues comme des minuscules balles magiques qui sont envoyées dans toutes les directions et qui se propagent à la vitesse de la lumière</w:t>
       </w:r>
     </w:p>
     <w:p>
@@ -371,9 +421,83 @@
           <w:ilvl w:val="0"/>
           <w:numId w:val="2"/>
         </w:numPr>
-      </w:pPr>
-      <w:r>
-        <w:t xml:space="preserve"> </w:t>
+        <w:jc w:val="both"/>
+      </w:pPr>
+      <w:r>
+        <w:t xml:space="preserve">L’idée est d’utiliser les propriétés physiques de l’environnement pour que la communication entre un émetteur (antenne dans la rue, borne wifi) ne soit </w:t>
+      </w:r>
+      <w:r>
+        <w:lastRenderedPageBreak/>
+        <w:t>compréhensible qu’à la position du récepteur légitime (votre téléphone portable, votre montre connectée par exemple)</w:t>
+      </w:r>
+      <w:r>
+        <w:t xml:space="preserve"> et reste brouillée partout ailleurs.</w:t>
+      </w:r>
+    </w:p>
+    <w:p>
+      <w:pPr>
+        <w:pStyle w:val="Paragraphedeliste"/>
+        <w:numPr>
+          <w:ilvl w:val="0"/>
+          <w:numId w:val="2"/>
+        </w:numPr>
+        <w:jc w:val="both"/>
+      </w:pPr>
+      <w:r>
+        <w:t xml:space="preserve">Quand on </w:t>
+      </w:r>
+      <w:r>
+        <w:rPr>
+          <w:lang w:val="fr-FR"/>
+        </w:rPr>
+        <w:t>envoie</w:t>
+      </w:r>
+      <w:r>
+        <w:t xml:space="preserve"> des signaux à l’émetteur, ils arrivent à des instants différents et de manière aléatoire au récepteur légitime en fonction des différents obstacles qu’ils rencontrent sur leurs trajets (habitations, passants, voitures,…). J’utilise cette caractéristique liée à la position physique du récepteur légitime pour générer, uniquement entre l’émetteur et le récepteur légitime une signature spécifique sécurisant la communication. Dans le jargon, on l’appelle cette signature du bruit artificiel. En effet, je vais artificiellement dégrader la communication partout , sauf à la position du récepteur légitime. </w:t>
+      </w:r>
+    </w:p>
+    <w:p>
+      <w:pPr>
+        <w:pStyle w:val="Paragraphedeliste"/>
+        <w:numPr>
+          <w:ilvl w:val="0"/>
+          <w:numId w:val="2"/>
+        </w:numPr>
+        <w:jc w:val="both"/>
+      </w:pPr>
+      <w:r>
+        <w:t>Dès lors, si un appareil malveillant est présent, il interceptera les signaux envoyés par l’émetteur car, rappelez-vous, les ondes électromagnétiques se propagent partout. Par contre, il ne disposera pas de la bonne signature et subira donc l’effet du bruit artificiel. L’appareil malveillant ne comprendra pas et n’arrivera pas à interpréter l’information qu’il reçoit.</w:t>
+      </w:r>
+    </w:p>
+    <w:p>
+      <w:pPr>
+        <w:pStyle w:val="Paragraphedeliste"/>
+        <w:numPr>
+          <w:ilvl w:val="0"/>
+          <w:numId w:val="2"/>
+        </w:numPr>
+        <w:jc w:val="both"/>
+      </w:pPr>
+      <w:r>
+        <w:t>Finalement, grâce à m</w:t>
+      </w:r>
+      <w:r>
+        <w:t>es travaux de</w:t>
+      </w:r>
+      <w:r>
+        <w:t xml:space="preserve"> recherche, vous pourrez dormir sur vos deux oreilles et téléphoner en toute tranquillité à votre avocat et certains en auraient eu bien besoin</w:t>
+      </w:r>
+      <w:r>
+        <w:t>, si vous voyez ce que je veux dire…</w:t>
+      </w:r>
+    </w:p>
+    <w:p>
+      <w:pPr>
+        <w:pStyle w:val="Paragraphedeliste"/>
+        <w:jc w:val="both"/>
+      </w:pPr>
+      <w:r>
+        <w:t>Merci</w:t>
       </w:r>
     </w:p>
     <w:sectPr>

</xml_diff>